<commit_message>
Edited Minutes Template to be relevant for this project
Rewrote week one min in template
</commit_message>
<xml_diff>
--- a/Minutes/Minutes_Template.docx
+++ b/Minutes/Minutes_Template.docx
@@ -7,7 +7,7 @@
         <w:pStyle w:val="Title"/>
       </w:pPr>
       <w:r>
-        <w:t>Get IT CSS App Project</w:t>
+        <w:t>Resturant Ratings App Project</w:t>
       </w:r>
     </w:p>
     <w:p>
@@ -60,7 +60,7 @@
           <w:rStyle w:val="SubtleReference"/>
           <w:noProof/>
         </w:rPr>
-        <w:t>4/08/2023</w:t>
+        <w:t>4/09/2023</w:t>
       </w:r>
       <w:r>
         <w:rPr>
@@ -104,7 +104,7 @@
           <w:rStyle w:val="SubtleReference"/>
           <w:noProof/>
         </w:rPr>
-        <w:t>12:48 PM</w:t>
+        <w:t>1:00 PM</w:t>
       </w:r>
       <w:r>
         <w:rPr>
@@ -142,7 +142,19 @@
         <w:rPr>
           <w:rStyle w:val="SubtleReference"/>
         </w:rPr>
-        <w:t>Scrum Master: Scrum Master this week</w:t>
+        <w:t>Apologies</w:t>
+      </w:r>
+      <w:r>
+        <w:rPr>
+          <w:rStyle w:val="SubtleReference"/>
+        </w:rPr>
+        <w:t xml:space="preserve">: </w:t>
+      </w:r>
+      <w:r>
+        <w:rPr>
+          <w:rStyle w:val="SubtleReference"/>
+        </w:rPr>
+        <w:t>Who was not present</w:t>
       </w:r>
     </w:p>
     <w:p>
@@ -175,8 +187,13 @@
         </w:numPr>
       </w:pPr>
       <w:r>
-        <w:t>Outline of what is to be discussed this week</w:t>
-      </w:r>
+        <w:t xml:space="preserve">Outline of what is to be discussed this </w:t>
+      </w:r>
+      <w:proofErr w:type="gramStart"/>
+      <w:r>
+        <w:t>week</w:t>
+      </w:r>
+      <w:proofErr w:type="gramEnd"/>
     </w:p>
     <w:p>
       <w:pPr>
@@ -195,8 +212,13 @@
         </w:numPr>
       </w:pPr>
       <w:r>
-        <w:t>Actions we have decided on taking</w:t>
-      </w:r>
+        <w:t xml:space="preserve">Actions we have decided on </w:t>
+      </w:r>
+      <w:proofErr w:type="gramStart"/>
+      <w:r>
+        <w:t>taking</w:t>
+      </w:r>
+      <w:proofErr w:type="gramEnd"/>
     </w:p>
     <w:p/>
     <w:p>
@@ -416,7 +438,7 @@
       <w:rPr>
         <w:noProof/>
       </w:rPr>
-      <w:t>4/08/2023</w:t>
+      <w:t>4/09/2023</w:t>
     </w:r>
     <w:r>
       <w:fldChar w:fldCharType="end"/>

</xml_diff>